<commit_message>
session 1 noter (flyt)
</commit_message>
<xml_diff>
--- a/Dragonbane/Player Characters/Glinn a Glir.docx
+++ b/Dragonbane/Player Characters/Glinn a Glir.docx
@@ -9,118 +9,124 @@
           <w:rStyle w:val="BookTitle"/>
           <w:sz w:val="28"/>
           <w:szCs w:val="28"/>
-        </w:rPr>
-      </w:pPr>
+          <w:lang w:val="da-DK"/>
+        </w:rPr>
+      </w:pPr>
+      <w:proofErr w:type="spellStart"/>
       <w:r>
         <w:rPr>
           <w:rStyle w:val="BookTitle"/>
           <w:sz w:val="28"/>
           <w:szCs w:val="28"/>
-          <w:lang w:val="nb-NO"/>
-        </w:rPr>
-        <w:t>Gli</w:t>
-      </w:r>
+          <w:lang w:val="da-DK"/>
+        </w:rPr>
+        <w:t>Glinn</w:t>
+      </w:r>
+      <w:proofErr w:type="spellEnd"/>
       <w:r>
         <w:rPr>
           <w:rStyle w:val="BookTitle"/>
           <w:sz w:val="28"/>
           <w:szCs w:val="28"/>
-        </w:rPr>
-        <w:t>nn a Glír</w:t>
-      </w:r>
-    </w:p>
-    <w:p>
-      <w:pPr>
-        <w:rPr>
-          <w:lang w:val="da-DK"/>
-        </w:rPr>
-      </w:pPr>
-      <w:r>
-        <w:rPr>
-          <w:b/>
-          <w:bCs/>
-          <w:lang w:val="da-DK"/>
-        </w:rPr>
-        <w:t>Mål</w:t>
-      </w:r>
-      <w:r>
-        <w:rPr>
-          <w:lang w:val="da-DK"/>
-        </w:rPr>
-        <w:t>:</w:t>
-      </w:r>
-      <w:r>
-        <w:rPr>
-          <w:lang w:val="da-DK"/>
-        </w:rPr>
-        <w:t xml:space="preserve"> Oplev alt hvad verden har at byde på</w:t>
-      </w:r>
-      <w:r>
-        <w:rPr>
-          <w:lang w:val="da-DK"/>
-        </w:rPr>
-        <w:t>.</w:t>
-      </w:r>
-    </w:p>
-    <w:p>
-      <w:r>
-        <w:rPr>
-          <w:b/>
-          <w:bCs/>
-          <w:lang w:val="da-DK"/>
-        </w:rPr>
-        <w:t>Svaghed</w:t>
-      </w:r>
-      <w:r>
-        <w:rPr>
-          <w:lang w:val="da-DK"/>
-        </w:rPr>
-        <w:t>:</w:t>
-      </w:r>
-      <w:r>
-        <w:rPr>
-          <w:lang w:val="da-DK"/>
-        </w:rPr>
-        <w:t xml:space="preserve"> </w:t>
-      </w:r>
-      <w:r>
-        <w:rPr>
-          <w:i/>
-          <w:iCs/>
-          <w:lang w:val="da-DK"/>
-        </w:rPr>
-        <w:t>Boastful</w:t>
-      </w:r>
-      <w:r>
-        <w:rPr>
-          <w:lang w:val="da-DK"/>
-        </w:rPr>
-        <w:t xml:space="preserve">. </w:t>
-      </w:r>
-      <w:r>
-        <w:t>I always exaggerate my a</w:t>
-      </w:r>
-      <w:r>
-        <w:t>ccomplishments.</w:t>
-      </w:r>
-    </w:p>
-    <w:p>
-      <w:pPr>
-        <w:jc w:val="center"/>
+          <w:lang w:val="da-DK"/>
+        </w:rPr>
+        <w:t xml:space="preserve"> a </w:t>
+      </w:r>
+      <w:proofErr w:type="spellStart"/>
+      <w:r>
         <w:rPr>
           <w:rStyle w:val="BookTitle"/>
           <w:sz w:val="28"/>
           <w:szCs w:val="28"/>
           <w:lang w:val="da-DK"/>
         </w:rPr>
-      </w:pPr>
-      <w:r>
+        <w:t>Glír</w:t>
+      </w:r>
+      <w:proofErr w:type="spellEnd"/>
+    </w:p>
+    <w:p>
+      <w:pPr>
+        <w:rPr>
+          <w:lang w:val="da-DK"/>
+        </w:rPr>
+      </w:pPr>
+      <w:r>
+        <w:rPr>
+          <w:b/>
+          <w:bCs/>
+          <w:lang w:val="da-DK"/>
+        </w:rPr>
+        <w:t>Mål</w:t>
+      </w:r>
+      <w:r>
+        <w:rPr>
+          <w:lang w:val="da-DK"/>
+        </w:rPr>
+        <w:t>:</w:t>
+      </w:r>
+      <w:r>
+        <w:rPr>
+          <w:lang w:val="da-DK"/>
+        </w:rPr>
+        <w:t xml:space="preserve"> Oplev alt hvad verden har at byde på</w:t>
+      </w:r>
+      <w:r>
+        <w:rPr>
+          <w:lang w:val="da-DK"/>
+        </w:rPr>
+        <w:t>.</w:t>
+      </w:r>
+    </w:p>
+    <w:p>
+      <w:proofErr w:type="spellStart"/>
+      <w:r>
+        <w:rPr>
+          <w:b/>
+          <w:bCs/>
+        </w:rPr>
+        <w:t>Svaghed</w:t>
+      </w:r>
+      <w:proofErr w:type="spellEnd"/>
+      <w:r>
+        <w:t>:</w:t>
+      </w:r>
+      <w:r>
+        <w:t xml:space="preserve"> </w:t>
+      </w:r>
+      <w:r>
+        <w:rPr>
+          <w:i/>
+          <w:iCs/>
+        </w:rPr>
+        <w:t>Boastful</w:t>
+      </w:r>
+      <w:r>
+        <w:t xml:space="preserve">. </w:t>
+      </w:r>
+      <w:r>
+        <w:t>I always exaggerate my a</w:t>
+      </w:r>
+      <w:r>
+        <w:t>ccomplishments.</w:t>
+      </w:r>
+    </w:p>
+    <w:p>
+      <w:pPr>
+        <w:jc w:val="center"/>
         <w:rPr>
           <w:rStyle w:val="BookTitle"/>
           <w:sz w:val="28"/>
           <w:szCs w:val="28"/>
           <w:lang w:val="da-DK"/>
         </w:rPr>
+      </w:pPr>
+      <w:r>
+        <w:rPr>
+          <w:rStyle w:val="BookTitle"/>
+          <w:sz w:val="28"/>
+          <w:szCs w:val="28"/>
+          <w:lang w:val="da-DK"/>
+        </w:rPr>
         <w:t>Baggrund</w:t>
       </w:r>
     </w:p>
@@ -130,11 +136,33 @@
           <w:lang w:val="da-DK"/>
         </w:rPr>
       </w:pPr>
-      <w:r>
-        <w:rPr>
-          <w:lang w:val="da-DK"/>
-        </w:rPr>
-        <w:t>Glinn a Glír blev fød</w:t>
+      <w:proofErr w:type="spellStart"/>
+      <w:r>
+        <w:rPr>
+          <w:lang w:val="da-DK"/>
+        </w:rPr>
+        <w:t>Glinn</w:t>
+      </w:r>
+      <w:proofErr w:type="spellEnd"/>
+      <w:r>
+        <w:rPr>
+          <w:lang w:val="da-DK"/>
+        </w:rPr>
+        <w:t xml:space="preserve"> a </w:t>
+      </w:r>
+      <w:proofErr w:type="spellStart"/>
+      <w:r>
+        <w:rPr>
+          <w:lang w:val="da-DK"/>
+        </w:rPr>
+        <w:t>Glír</w:t>
+      </w:r>
+      <w:proofErr w:type="spellEnd"/>
+      <w:r>
+        <w:rPr>
+          <w:lang w:val="da-DK"/>
+        </w:rPr>
+        <w:t xml:space="preserve"> blev fød</w:t>
       </w:r>
       <w:r>
         <w:rPr>
@@ -152,7 +180,33 @@
         <w:rPr>
           <w:lang w:val="da-DK"/>
         </w:rPr>
-        <w:t xml:space="preserve"> Efter et århundrede med den samme te, mad, sange, samtaler og omgangskreds, blev det for meget for Glinn, som pakkede sine ting og vendte evigt de lidt for </w:t>
+        <w:t xml:space="preserve"> Efter et århundrede med den samme te, ma</w:t>
+      </w:r>
+      <w:r>
+        <w:rPr>
+          <w:lang w:val="da-DK"/>
+        </w:rPr>
+        <w:t>½</w:t>
+      </w:r>
+      <w:r>
+        <w:rPr>
+          <w:lang w:val="da-DK"/>
+        </w:rPr>
+        <w:t xml:space="preserve">d, sange, samtaler og omgangskreds, blev det for meget for </w:t>
+      </w:r>
+      <w:proofErr w:type="spellStart"/>
+      <w:r>
+        <w:rPr>
+          <w:lang w:val="da-DK"/>
+        </w:rPr>
+        <w:t>Glinn</w:t>
+      </w:r>
+      <w:proofErr w:type="spellEnd"/>
+      <w:r>
+        <w:rPr>
+          <w:lang w:val="da-DK"/>
+        </w:rPr>
+        <w:t xml:space="preserve">, som pakkede sine ting og vendte evigt de lidt for </w:t>
       </w:r>
       <w:r>
         <w:rPr>
@@ -173,12 +227,27 @@
           <w:lang w:val="da-DK"/>
         </w:rPr>
       </w:pPr>
-      <w:r>
-        <w:rPr>
-          <w:lang w:val="da-DK"/>
-        </w:rPr>
-        <w:t>*Noget om hvordan har lært de andre at kende.*</w:t>
-      </w:r>
+    </w:p>
+    <w:p>
+      <w:pPr>
+        <w:rPr>
+          <w:lang w:val="da-DK"/>
+        </w:rPr>
+      </w:pPr>
+      <w:r>
+        <w:rPr>
+          <w:lang w:val="da-DK"/>
+        </w:rPr>
+        <w:t xml:space="preserve">*Noget om hvordan har lært de andre at </w:t>
+      </w:r>
+      <w:proofErr w:type="gramStart"/>
+      <w:r>
+        <w:rPr>
+          <w:lang w:val="da-DK"/>
+        </w:rPr>
+        <w:t>kende.*</w:t>
+      </w:r>
+      <w:proofErr w:type="gramEnd"/>
     </w:p>
     <w:p>
       <w:pPr>
@@ -208,7 +277,21 @@
         <w:rPr>
           <w:lang w:val="da-DK"/>
         </w:rPr>
-        <w:t>Kørte scams sammen</w:t>
+        <w:t xml:space="preserve">Kørte </w:t>
+      </w:r>
+      <w:proofErr w:type="spellStart"/>
+      <w:r>
+        <w:rPr>
+          <w:lang w:val="da-DK"/>
+        </w:rPr>
+        <w:t>scams</w:t>
+      </w:r>
+      <w:proofErr w:type="spellEnd"/>
+      <w:r>
+        <w:rPr>
+          <w:lang w:val="da-DK"/>
+        </w:rPr>
+        <w:t xml:space="preserve"> sammen</w:t>
       </w:r>
       <w:r>
         <w:rPr>
@@ -245,7 +328,35 @@
         <w:rPr>
           <w:lang w:val="da-DK"/>
         </w:rPr>
-        <w:t xml:space="preserve">Første elver som ikke levede det liv Glinn altid har kendt. </w:t>
+        <w:t xml:space="preserve">Første </w:t>
+      </w:r>
+      <w:proofErr w:type="spellStart"/>
+      <w:r>
+        <w:rPr>
+          <w:lang w:val="da-DK"/>
+        </w:rPr>
+        <w:t>elver</w:t>
+      </w:r>
+      <w:proofErr w:type="spellEnd"/>
+      <w:r>
+        <w:rPr>
+          <w:lang w:val="da-DK"/>
+        </w:rPr>
+        <w:t xml:space="preserve"> som ikke levede det liv </w:t>
+      </w:r>
+      <w:proofErr w:type="spellStart"/>
+      <w:r>
+        <w:rPr>
+          <w:lang w:val="da-DK"/>
+        </w:rPr>
+        <w:t>Glinn</w:t>
+      </w:r>
+      <w:proofErr w:type="spellEnd"/>
+      <w:r>
+        <w:rPr>
+          <w:lang w:val="da-DK"/>
+        </w:rPr>
+        <w:t xml:space="preserve"> altid har kendt. </w:t>
       </w:r>
     </w:p>
     <w:p>
@@ -261,6 +372,315 @@
           <w:lang w:val="da-DK"/>
         </w:rPr>
       </w:pPr>
+    </w:p>
+    <w:p>
+      <w:pPr>
+        <w:rPr>
+          <w:lang w:val="da-DK"/>
+        </w:rPr>
+      </w:pPr>
+      <w:r>
+        <w:rPr>
+          <w:lang w:val="da-DK"/>
+        </w:rPr>
+        <w:t>Opsummering:</w:t>
+      </w:r>
+    </w:p>
+    <w:p>
+      <w:pPr>
+        <w:pStyle w:val="ListParagraph"/>
+        <w:numPr>
+          <w:ilvl w:val="0"/>
+          <w:numId w:val="1"/>
+        </w:numPr>
+        <w:rPr>
+          <w:lang w:val="da-DK"/>
+        </w:rPr>
+      </w:pPr>
+      <w:r>
+        <w:rPr>
+          <w:lang w:val="da-DK"/>
+        </w:rPr>
+        <w:t xml:space="preserve">Starter i Eventyr-kamp tæt på </w:t>
+      </w:r>
+      <w:proofErr w:type="spellStart"/>
+      <w:r>
+        <w:rPr>
+          <w:lang w:val="da-DK"/>
+        </w:rPr>
+        <w:t>Drakmar</w:t>
+      </w:r>
+      <w:proofErr w:type="spellEnd"/>
+      <w:r>
+        <w:rPr>
+          <w:lang w:val="da-DK"/>
+        </w:rPr>
+        <w:t xml:space="preserve"> passet.</w:t>
+      </w:r>
+    </w:p>
+    <w:p>
+      <w:pPr>
+        <w:pStyle w:val="ListParagraph"/>
+        <w:numPr>
+          <w:ilvl w:val="0"/>
+          <w:numId w:val="1"/>
+        </w:numPr>
+        <w:rPr>
+          <w:lang w:val="da-DK"/>
+        </w:rPr>
+      </w:pPr>
+      <w:r>
+        <w:rPr>
+          <w:lang w:val="da-DK"/>
+        </w:rPr>
+        <w:t xml:space="preserve">Finder </w:t>
+      </w:r>
+      <w:proofErr w:type="spellStart"/>
+      <w:r>
+        <w:rPr>
+          <w:lang w:val="da-DK"/>
+        </w:rPr>
+        <w:t>Weathermann</w:t>
+      </w:r>
+      <w:proofErr w:type="spellEnd"/>
+      <w:r>
+        <w:rPr>
+          <w:lang w:val="da-DK"/>
+        </w:rPr>
+        <w:t xml:space="preserve"> og o</w:t>
+      </w:r>
+      <w:r>
+        <w:rPr>
+          <w:lang w:val="da-DK"/>
+        </w:rPr>
+        <w:t xml:space="preserve">verfaldes af </w:t>
+      </w:r>
+      <w:proofErr w:type="spellStart"/>
+      <w:r>
+        <w:rPr>
+          <w:lang w:val="da-DK"/>
+        </w:rPr>
+        <w:t>gobliner</w:t>
+      </w:r>
+      <w:proofErr w:type="spellEnd"/>
+      <w:r>
+        <w:rPr>
+          <w:lang w:val="da-DK"/>
+        </w:rPr>
+        <w:t>, Mallo</w:t>
+      </w:r>
+      <w:r>
+        <w:rPr>
+          <w:lang w:val="da-DK"/>
+        </w:rPr>
+        <w:t xml:space="preserve">rys </w:t>
+      </w:r>
+      <w:proofErr w:type="spellStart"/>
+      <w:r>
+        <w:rPr>
+          <w:lang w:val="da-DK"/>
+        </w:rPr>
+        <w:t>dagger</w:t>
+      </w:r>
+      <w:proofErr w:type="spellEnd"/>
+      <w:r>
+        <w:rPr>
+          <w:lang w:val="da-DK"/>
+        </w:rPr>
+        <w:t xml:space="preserve"> ødelægges</w:t>
+      </w:r>
+      <w:r>
+        <w:rPr>
+          <w:lang w:val="da-DK"/>
+        </w:rPr>
+        <w:t>.</w:t>
+      </w:r>
+      <w:r>
+        <w:rPr>
+          <w:lang w:val="da-DK"/>
+        </w:rPr>
+        <w:t xml:space="preserve"> </w:t>
+      </w:r>
+    </w:p>
+    <w:p>
+      <w:pPr>
+        <w:pStyle w:val="ListParagraph"/>
+        <w:numPr>
+          <w:ilvl w:val="0"/>
+          <w:numId w:val="1"/>
+        </w:numPr>
+        <w:rPr>
+          <w:lang w:val="da-DK"/>
+        </w:rPr>
+      </w:pPr>
+      <w:proofErr w:type="spellStart"/>
+      <w:r>
+        <w:rPr>
+          <w:lang w:val="da-DK"/>
+        </w:rPr>
+        <w:t>Weatherman</w:t>
+      </w:r>
+      <w:proofErr w:type="spellEnd"/>
+      <w:r>
+        <w:rPr>
+          <w:lang w:val="da-DK"/>
+        </w:rPr>
+        <w:t xml:space="preserve">: </w:t>
+      </w:r>
+      <w:r>
+        <w:rPr>
+          <w:i/>
+          <w:iCs/>
+          <w:lang w:val="da-DK"/>
+        </w:rPr>
+        <w:t>”Hurtigt, tag den… Leanara</w:t>
+      </w:r>
+      <w:r>
+        <w:rPr>
+          <w:i/>
+          <w:iCs/>
+          <w:lang w:val="da-DK"/>
+        </w:rPr>
+        <w:t xml:space="preserve"> vil forstå… besked </w:t>
+      </w:r>
+      <w:r>
+        <w:rPr>
+          <w:i/>
+          <w:iCs/>
+          <w:lang w:val="da-DK"/>
+        </w:rPr>
+        <w:t xml:space="preserve">fra Mester </w:t>
+      </w:r>
+      <w:proofErr w:type="spellStart"/>
+      <w:r>
+        <w:rPr>
+          <w:i/>
+          <w:iCs/>
+          <w:lang w:val="da-DK"/>
+        </w:rPr>
+        <w:t>Weaterman</w:t>
+      </w:r>
+      <w:proofErr w:type="spellEnd"/>
+      <w:r>
+        <w:rPr>
+          <w:i/>
+          <w:iCs/>
+          <w:lang w:val="da-DK"/>
+        </w:rPr>
+        <w:t>… S</w:t>
+      </w:r>
+      <w:r>
+        <w:rPr>
+          <w:i/>
+          <w:iCs/>
+          <w:lang w:val="da-DK"/>
+        </w:rPr>
+        <w:t>kal</w:t>
+      </w:r>
+      <w:r>
+        <w:rPr>
+          <w:i/>
+          <w:iCs/>
+          <w:lang w:val="da-DK"/>
+        </w:rPr>
+        <w:t>”</w:t>
+      </w:r>
+    </w:p>
+    <w:p>
+      <w:pPr>
+        <w:pStyle w:val="ListParagraph"/>
+        <w:numPr>
+          <w:ilvl w:val="0"/>
+          <w:numId w:val="1"/>
+        </w:numPr>
+        <w:rPr>
+          <w:lang w:val="da-DK"/>
+        </w:rPr>
+      </w:pPr>
+      <w:r>
+        <w:rPr>
+          <w:lang w:val="da-DK"/>
+        </w:rPr>
+        <w:t>Skyl</w:t>
+      </w:r>
+      <w:r>
+        <w:rPr>
+          <w:lang w:val="da-DK"/>
+        </w:rPr>
+        <w:t xml:space="preserve">der </w:t>
+      </w:r>
+      <w:r>
+        <w:rPr>
+          <w:lang w:val="da-DK"/>
+        </w:rPr>
+        <w:t xml:space="preserve">Annabella </w:t>
+      </w:r>
+      <w:r>
+        <w:rPr>
+          <w:lang w:val="da-DK"/>
+        </w:rPr>
+        <w:t>” 26</w:t>
+      </w:r>
+      <w:r>
+        <w:rPr>
+          <w:lang w:val="da-DK"/>
+        </w:rPr>
+        <w:t>.6</w:t>
+      </w:r>
+      <w:r>
+        <w:rPr>
+          <w:lang w:val="da-DK"/>
+        </w:rPr>
+        <w:t xml:space="preserve"> gp” værd af tjeneste</w:t>
+      </w:r>
+      <w:r>
+        <w:rPr>
+          <w:lang w:val="da-DK"/>
+        </w:rPr>
+        <w:t xml:space="preserve"> (</w:t>
+      </w:r>
+      <w:proofErr w:type="spellStart"/>
+      <w:r>
+        <w:rPr>
+          <w:lang w:val="da-DK"/>
+        </w:rPr>
+        <w:t>Shortbow</w:t>
+      </w:r>
+      <w:proofErr w:type="spellEnd"/>
+      <w:r>
+        <w:rPr>
+          <w:lang w:val="da-DK"/>
+        </w:rPr>
+        <w:t xml:space="preserve">, </w:t>
+      </w:r>
+      <w:proofErr w:type="spellStart"/>
+      <w:r>
+        <w:rPr>
+          <w:lang w:val="da-DK"/>
+        </w:rPr>
+        <w:t>Quiver</w:t>
+      </w:r>
+      <w:proofErr w:type="spellEnd"/>
+      <w:r>
+        <w:rPr>
+          <w:lang w:val="da-DK"/>
+        </w:rPr>
+        <w:t xml:space="preserve">, Sling, </w:t>
+      </w:r>
+      <w:proofErr w:type="spellStart"/>
+      <w:r>
+        <w:rPr>
+          <w:lang w:val="da-DK"/>
+        </w:rPr>
+        <w:t>Dagger</w:t>
+      </w:r>
+      <w:proofErr w:type="spellEnd"/>
+      <w:r>
+        <w:rPr>
+          <w:lang w:val="da-DK"/>
+        </w:rPr>
+        <w:t>)</w:t>
+      </w:r>
     </w:p>
     <w:p>
       <w:pPr>

</xml_diff>